<commit_message>
lld and pilot fixes
</commit_message>
<xml_diff>
--- a/LLD milstone2.docx
+++ b/LLD milstone2.docx
@@ -1892,13 +1892,7 @@
         <w:rPr>
           <w:rFonts w:asciiTheme="minorBidi" w:hAnsiTheme="minorBidi"/>
         </w:rPr>
-        <w:t xml:space="preserve">send query to the server for all </w:t>
-      </w:r>
-      <w:r>
-        <w:rPr>
-          <w:rFonts w:asciiTheme="minorBidi" w:hAnsiTheme="minorBidi"/>
-        </w:rPr>
-        <w:t>sell history of user52</w:t>
+        <w:t>send query to the server for all sell history of user52</w:t>
       </w:r>
     </w:p>
     <w:p>
@@ -1990,19 +1984,7 @@
         <w:rPr>
           <w:rFonts w:asciiTheme="minorBidi" w:hAnsiTheme="minorBidi"/>
         </w:rPr>
-        <w:t xml:space="preserve">- </w:t>
-      </w:r>
-      <w:r>
-        <w:rPr>
-          <w:rFonts w:asciiTheme="minorBidi" w:hAnsiTheme="minorBidi"/>
-        </w:rPr>
-        <w:t>send query to the server for all buy history of user52</w:t>
-      </w:r>
-      <w:r>
-        <w:rPr>
-          <w:rFonts w:asciiTheme="minorBidi" w:hAnsiTheme="minorBidi"/>
-        </w:rPr>
-        <w:t xml:space="preserve"> that </w:t>
+        <w:t xml:space="preserve">- send query to the server for all buy history of user52 that </w:t>
       </w:r>
       <w:proofErr w:type="spellStart"/>
       <w:r>
@@ -2109,19 +2091,7 @@
         <w:rPr>
           <w:rFonts w:asciiTheme="minorBidi" w:hAnsiTheme="minorBidi"/>
         </w:rPr>
-        <w:t xml:space="preserve">- send query to the server for all </w:t>
-      </w:r>
-      <w:r>
-        <w:rPr>
-          <w:rFonts w:asciiTheme="minorBidi" w:hAnsiTheme="minorBidi"/>
-        </w:rPr>
-        <w:t>sell</w:t>
-      </w:r>
-      <w:r>
-        <w:rPr>
-          <w:rFonts w:asciiTheme="minorBidi" w:hAnsiTheme="minorBidi"/>
-        </w:rPr>
-        <w:t xml:space="preserve"> history of user52 that </w:t>
+        <w:t xml:space="preserve">- send query to the server for all sell history of user52 that </w:t>
       </w:r>
       <w:proofErr w:type="spellStart"/>
       <w:r>
@@ -2498,13 +2468,7 @@
         <w:rPr>
           <w:rFonts w:asciiTheme="minorBidi" w:hAnsiTheme="minorBidi"/>
         </w:rPr>
-        <w:t xml:space="preserve">query to the history data base that return </w:t>
-      </w:r>
-      <w:r>
-        <w:rPr>
-          <w:rFonts w:asciiTheme="minorBidi" w:hAnsiTheme="minorBidi"/>
-        </w:rPr>
-        <w:t>today r</w:t>
+        <w:t>query to the history data base that return today r</w:t>
       </w:r>
       <w:r>
         <w:rPr>
@@ -2622,19 +2586,7 @@
         <w:rPr>
           <w:rFonts w:asciiTheme="minorBidi" w:hAnsiTheme="minorBidi"/>
         </w:rPr>
-        <w:t xml:space="preserve"> </w:t>
-      </w:r>
-      <w:r>
-        <w:rPr>
-          <w:rFonts w:asciiTheme="minorBidi" w:hAnsiTheme="minorBidi"/>
-        </w:rPr>
-        <w:t>sell</w:t>
-      </w:r>
-      <w:r>
-        <w:rPr>
-          <w:rFonts w:asciiTheme="minorBidi" w:hAnsiTheme="minorBidi"/>
-        </w:rPr>
-        <w:t xml:space="preserve"> price of commodity</w:t>
+        <w:t xml:space="preserve"> sell price of commodity</w:t>
       </w:r>
     </w:p>
     <w:p>
@@ -3026,136 +2978,172 @@
         <w:rPr>
           <w:rFonts w:asciiTheme="minorBidi" w:hAnsiTheme="minorBidi"/>
         </w:rPr>
-        <w:t xml:space="preserve">the auto pilot gets the command to start from the presentation layer, and checking the stocks in the market by calling </w:t>
-      </w:r>
-      <w:proofErr w:type="spellStart"/>
-      <w:r>
-        <w:rPr>
-          <w:rFonts w:asciiTheme="minorBidi" w:hAnsiTheme="minorBidi"/>
-        </w:rPr>
-        <w:t>SendQueryAllMarketRequest</w:t>
-      </w:r>
-      <w:proofErr w:type="spellEnd"/>
-      <w:r>
-        <w:rPr>
-          <w:rFonts w:asciiTheme="minorBidi" w:hAnsiTheme="minorBidi"/>
-        </w:rPr>
-        <w:t>()</w:t>
-      </w:r>
-      <w:r>
-        <w:rPr>
-          <w:rFonts w:asciiTheme="minorBidi" w:hAnsiTheme="minorBidi"/>
-        </w:rPr>
-        <w:t xml:space="preserve">. After that running on the stocks and looking for a stock that it bid price is higher </w:t>
-      </w:r>
-      <w:proofErr w:type="spellStart"/>
-      <w:r>
-        <w:rPr>
-          <w:rFonts w:asciiTheme="minorBidi" w:hAnsiTheme="minorBidi"/>
-        </w:rPr>
-        <w:t>then</w:t>
-      </w:r>
-      <w:proofErr w:type="spellEnd"/>
-      <w:r>
-        <w:rPr>
-          <w:rFonts w:asciiTheme="minorBidi" w:hAnsiTheme="minorBidi"/>
-        </w:rPr>
-        <w:t xml:space="preserve"> the ask, then it buys the stock and sell it on place. The auto pilot </w:t>
-      </w:r>
-      <w:proofErr w:type="gramStart"/>
-      <w:r>
-        <w:rPr>
-          <w:rFonts w:asciiTheme="minorBidi" w:hAnsiTheme="minorBidi"/>
-        </w:rPr>
-        <w:t>keep</w:t>
-      </w:r>
-      <w:proofErr w:type="gramEnd"/>
-      <w:r>
-        <w:rPr>
-          <w:rFonts w:asciiTheme="minorBidi" w:hAnsiTheme="minorBidi"/>
-        </w:rPr>
-        <w:t xml:space="preserve"> with this process until it gets the command to stop from the presentation layer.</w:t>
-      </w:r>
-    </w:p>
-    <w:p>
-      <w:pPr>
-        <w:bidi w:val="0"/>
-        <w:ind w:firstLine="720"/>
-        <w:rPr>
-          <w:rFonts w:asciiTheme="minorBidi" w:hAnsiTheme="minorBidi"/>
-        </w:rPr>
-      </w:pPr>
-      <w:r>
-        <w:rPr>
-          <w:rFonts w:asciiTheme="minorBidi" w:hAnsiTheme="minorBidi"/>
-        </w:rPr>
-        <w:t xml:space="preserve">The millstone </w:t>
-      </w:r>
-      <w:r>
-        <w:rPr>
-          <w:rFonts w:asciiTheme="minorBidi" w:hAnsiTheme="minorBidi"/>
-        </w:rPr>
-        <w:t>3</w:t>
-      </w:r>
-      <w:r>
-        <w:rPr>
-          <w:rFonts w:asciiTheme="minorBidi" w:hAnsiTheme="minorBidi"/>
-        </w:rPr>
-        <w:t xml:space="preserve"> auto pilot:</w:t>
-      </w:r>
-    </w:p>
-    <w:p>
-      <w:pPr>
-        <w:pStyle w:val="a3"/>
-        <w:bidi w:val="0"/>
-        <w:rPr>
-          <w:rFonts w:asciiTheme="minorBidi" w:hAnsiTheme="minorBidi"/>
-          <w:u w:val="single"/>
-        </w:rPr>
-      </w:pPr>
-      <w:r>
-        <w:rPr>
-          <w:rFonts w:asciiTheme="minorBidi" w:hAnsiTheme="minorBidi"/>
-          <w:u w:val="single"/>
-        </w:rPr>
-        <w:t xml:space="preserve">void </w:t>
-      </w:r>
-      <w:proofErr w:type="spellStart"/>
-      <w:proofErr w:type="gramStart"/>
-      <w:r>
-        <w:rPr>
-          <w:rFonts w:asciiTheme="minorBidi" w:hAnsiTheme="minorBidi"/>
-          <w:u w:val="single"/>
-        </w:rPr>
-        <w:t>runPilot</w:t>
-      </w:r>
-      <w:proofErr w:type="spellEnd"/>
-      <w:r>
-        <w:rPr>
-          <w:rFonts w:asciiTheme="minorBidi" w:hAnsiTheme="minorBidi"/>
-          <w:u w:val="single"/>
-        </w:rPr>
-        <w:t>(</w:t>
-      </w:r>
-      <w:proofErr w:type="gramEnd"/>
-      <w:r>
-        <w:rPr>
-          <w:rFonts w:asciiTheme="minorBidi" w:hAnsiTheme="minorBidi"/>
-          <w:u w:val="single"/>
-        </w:rPr>
-        <w:t>)</w:t>
-      </w:r>
-    </w:p>
-    <w:p>
-      <w:pPr>
-        <w:pStyle w:val="a3"/>
-        <w:bidi w:val="0"/>
-        <w:rPr>
-          <w:rFonts w:asciiTheme="minorBidi" w:hAnsiTheme="minorBidi"/>
-        </w:rPr>
-      </w:pPr>
+        <w:t>the auto pilot gets the command to start from the presentation layer, and checking the stoc</w:t>
+      </w:r>
       <w:bookmarkStart w:id="1" w:name="_GoBack"/>
       <w:bookmarkEnd w:id="1"/>
+      <w:r>
+        <w:rPr>
+          <w:rFonts w:asciiTheme="minorBidi" w:hAnsiTheme="minorBidi"/>
+        </w:rPr>
+        <w:t xml:space="preserve">ks in the market by calling </w:t>
+      </w:r>
+      <w:proofErr w:type="spellStart"/>
+      <w:r>
+        <w:rPr>
+          <w:rFonts w:asciiTheme="minorBidi" w:hAnsiTheme="minorBidi"/>
+        </w:rPr>
+        <w:t>SendQueryAllMarketRequest</w:t>
+      </w:r>
+      <w:proofErr w:type="spellEnd"/>
+      <w:r>
+        <w:rPr>
+          <w:rFonts w:asciiTheme="minorBidi" w:hAnsiTheme="minorBidi"/>
+        </w:rPr>
+        <w:t>()</w:t>
+      </w:r>
+      <w:r>
+        <w:rPr>
+          <w:rFonts w:asciiTheme="minorBidi" w:hAnsiTheme="minorBidi"/>
+        </w:rPr>
+        <w:t xml:space="preserve">. After that running on the stocks and looking for a stock that it bid price is higher </w:t>
+      </w:r>
+      <w:proofErr w:type="spellStart"/>
+      <w:r>
+        <w:rPr>
+          <w:rFonts w:asciiTheme="minorBidi" w:hAnsiTheme="minorBidi"/>
+        </w:rPr>
+        <w:t>then</w:t>
+      </w:r>
+      <w:proofErr w:type="spellEnd"/>
+      <w:r>
+        <w:rPr>
+          <w:rFonts w:asciiTheme="minorBidi" w:hAnsiTheme="minorBidi"/>
+        </w:rPr>
+        <w:t xml:space="preserve"> the ask, then it buys the stock and sell it on place. The auto pilot </w:t>
+      </w:r>
+      <w:proofErr w:type="gramStart"/>
+      <w:r>
+        <w:rPr>
+          <w:rFonts w:asciiTheme="minorBidi" w:hAnsiTheme="minorBidi"/>
+        </w:rPr>
+        <w:t>keep</w:t>
+      </w:r>
+      <w:proofErr w:type="gramEnd"/>
+      <w:r>
+        <w:rPr>
+          <w:rFonts w:asciiTheme="minorBidi" w:hAnsiTheme="minorBidi"/>
+        </w:rPr>
+        <w:t xml:space="preserve"> with this process until it gets the command to stop from the presentation layer.</w:t>
+      </w:r>
+    </w:p>
+    <w:p>
+      <w:pPr>
+        <w:bidi w:val="0"/>
+        <w:rPr>
+          <w:rFonts w:asciiTheme="minorBidi" w:hAnsiTheme="minorBidi"/>
+        </w:rPr>
+      </w:pPr>
+      <w:r>
+        <w:rPr>
+          <w:rFonts w:asciiTheme="minorBidi" w:hAnsiTheme="minorBidi"/>
+        </w:rPr>
+        <w:t>The millstone 3 auto pilot:</w:t>
+      </w:r>
+    </w:p>
+    <w:p>
+      <w:pPr>
+        <w:pStyle w:val="a3"/>
+        <w:numPr>
+          <w:ilvl w:val="0"/>
+          <w:numId w:val="10"/>
+        </w:numPr>
+        <w:bidi w:val="0"/>
+        <w:rPr>
+          <w:rFonts w:asciiTheme="minorBidi" w:hAnsiTheme="minorBidi"/>
+        </w:rPr>
+      </w:pPr>
+      <w:r>
+        <w:rPr>
+          <w:rFonts w:asciiTheme="minorBidi" w:hAnsiTheme="minorBidi"/>
+          <w:u w:val="single"/>
+        </w:rPr>
+        <w:t xml:space="preserve">void </w:t>
+      </w:r>
+      <w:proofErr w:type="spellStart"/>
+      <w:proofErr w:type="gramStart"/>
+      <w:r>
+        <w:rPr>
+          <w:rFonts w:asciiTheme="minorBidi" w:hAnsiTheme="minorBidi"/>
+          <w:u w:val="single"/>
+        </w:rPr>
+        <w:t>runPilot</w:t>
+      </w:r>
+      <w:proofErr w:type="spellEnd"/>
+      <w:r>
+        <w:rPr>
+          <w:rFonts w:asciiTheme="minorBidi" w:hAnsiTheme="minorBidi"/>
+          <w:u w:val="single"/>
+        </w:rPr>
+        <w:t>(</w:t>
+      </w:r>
+      <w:proofErr w:type="gramEnd"/>
+      <w:r>
+        <w:rPr>
+          <w:rFonts w:asciiTheme="minorBidi" w:hAnsiTheme="minorBidi"/>
+          <w:u w:val="single"/>
+        </w:rPr>
+        <w:t>)</w:t>
+      </w:r>
+      <w:r>
+        <w:rPr>
+          <w:rFonts w:asciiTheme="minorBidi" w:hAnsiTheme="minorBidi"/>
+          <w:u w:val="single"/>
+        </w:rPr>
+        <w:t>-</w:t>
+      </w:r>
+    </w:p>
+    <w:p>
+      <w:pPr>
+        <w:pStyle w:val="a3"/>
+        <w:bidi w:val="0"/>
+        <w:rPr>
+          <w:rFonts w:asciiTheme="minorBidi" w:hAnsiTheme="minorBidi"/>
+        </w:rPr>
+      </w:pPr>
+      <w:r>
+        <w:rPr>
+          <w:rFonts w:asciiTheme="minorBidi" w:hAnsiTheme="minorBidi"/>
+        </w:rPr>
+        <w:t>the new auto pilot</w:t>
+      </w:r>
+      <w:r>
+        <w:rPr>
+          <w:rFonts w:asciiTheme="minorBidi" w:hAnsiTheme="minorBidi"/>
+        </w:rPr>
+        <w:t xml:space="preserve"> gets the command to start </w:t>
+      </w:r>
+      <w:r>
+        <w:rPr>
+          <w:rFonts w:asciiTheme="minorBidi" w:hAnsiTheme="minorBidi"/>
+        </w:rPr>
+        <w:t>from the presentation layer</w:t>
+      </w:r>
+      <w:r>
+        <w:rPr>
+          <w:rFonts w:asciiTheme="minorBidi" w:hAnsiTheme="minorBidi"/>
+        </w:rPr>
+        <w:t>, and checks (by using methods from History class) the best prices (sell and buy) for each stock, picks the stock which will give the best profit and buys it. After 1 interval, the pilot sells all the commodities with the best sell price it calculates before.</w:t>
+      </w:r>
+    </w:p>
+    <w:p>
+      <w:pPr>
+        <w:pStyle w:val="a3"/>
+        <w:bidi w:val="0"/>
+        <w:rPr>
+          <w:rFonts w:asciiTheme="minorBidi" w:hAnsiTheme="minorBidi"/>
+        </w:rPr>
+      </w:pPr>
     </w:p>
     <w:p>
       <w:pPr>
@@ -3524,6 +3512,95 @@
     </w:lvl>
   </w:abstractNum>
   <w:abstractNum w:abstractNumId="3" w15:restartNumberingAfterBreak="0">
+    <w:nsid w:val="1A8A48C2"/>
+    <w:multiLevelType w:val="hybridMultilevel"/>
+    <w:tmpl w:val="037C0722"/>
+    <w:lvl w:ilvl="0" w:tplc="0409000F">
+      <w:start w:val="1"/>
+      <w:numFmt w:val="decimal"/>
+      <w:lvlText w:val="%1."/>
+      <w:lvlJc w:val="left"/>
+      <w:pPr>
+        <w:ind w:left="720" w:hanging="360"/>
+      </w:pPr>
+      <w:rPr>
+        <w:rFonts w:hint="default"/>
+      </w:rPr>
+    </w:lvl>
+    <w:lvl w:ilvl="1" w:tplc="04090019" w:tentative="1">
+      <w:start w:val="1"/>
+      <w:numFmt w:val="lowerLetter"/>
+      <w:lvlText w:val="%2."/>
+      <w:lvlJc w:val="left"/>
+      <w:pPr>
+        <w:ind w:left="1440" w:hanging="360"/>
+      </w:pPr>
+    </w:lvl>
+    <w:lvl w:ilvl="2" w:tplc="0409001B" w:tentative="1">
+      <w:start w:val="1"/>
+      <w:numFmt w:val="lowerRoman"/>
+      <w:lvlText w:val="%3."/>
+      <w:lvlJc w:val="right"/>
+      <w:pPr>
+        <w:ind w:left="2160" w:hanging="180"/>
+      </w:pPr>
+    </w:lvl>
+    <w:lvl w:ilvl="3" w:tplc="0409000F" w:tentative="1">
+      <w:start w:val="1"/>
+      <w:numFmt w:val="decimal"/>
+      <w:lvlText w:val="%4."/>
+      <w:lvlJc w:val="left"/>
+      <w:pPr>
+        <w:ind w:left="2880" w:hanging="360"/>
+      </w:pPr>
+    </w:lvl>
+    <w:lvl w:ilvl="4" w:tplc="04090019" w:tentative="1">
+      <w:start w:val="1"/>
+      <w:numFmt w:val="lowerLetter"/>
+      <w:lvlText w:val="%5."/>
+      <w:lvlJc w:val="left"/>
+      <w:pPr>
+        <w:ind w:left="3600" w:hanging="360"/>
+      </w:pPr>
+    </w:lvl>
+    <w:lvl w:ilvl="5" w:tplc="0409001B" w:tentative="1">
+      <w:start w:val="1"/>
+      <w:numFmt w:val="lowerRoman"/>
+      <w:lvlText w:val="%6."/>
+      <w:lvlJc w:val="right"/>
+      <w:pPr>
+        <w:ind w:left="4320" w:hanging="180"/>
+      </w:pPr>
+    </w:lvl>
+    <w:lvl w:ilvl="6" w:tplc="0409000F" w:tentative="1">
+      <w:start w:val="1"/>
+      <w:numFmt w:val="decimal"/>
+      <w:lvlText w:val="%7."/>
+      <w:lvlJc w:val="left"/>
+      <w:pPr>
+        <w:ind w:left="5040" w:hanging="360"/>
+      </w:pPr>
+    </w:lvl>
+    <w:lvl w:ilvl="7" w:tplc="04090019" w:tentative="1">
+      <w:start w:val="1"/>
+      <w:numFmt w:val="lowerLetter"/>
+      <w:lvlText w:val="%8."/>
+      <w:lvlJc w:val="left"/>
+      <w:pPr>
+        <w:ind w:left="5760" w:hanging="360"/>
+      </w:pPr>
+    </w:lvl>
+    <w:lvl w:ilvl="8" w:tplc="0409001B" w:tentative="1">
+      <w:start w:val="1"/>
+      <w:numFmt w:val="lowerRoman"/>
+      <w:lvlText w:val="%9."/>
+      <w:lvlJc w:val="right"/>
+      <w:pPr>
+        <w:ind w:left="6480" w:hanging="180"/>
+      </w:pPr>
+    </w:lvl>
+  </w:abstractNum>
+  <w:abstractNum w:abstractNumId="4" w15:restartNumberingAfterBreak="0">
     <w:nsid w:val="2D235B09"/>
     <w:multiLevelType w:val="hybridMultilevel"/>
     <w:tmpl w:val="3B38226E"/>
@@ -3612,7 +3689,7 @@
       </w:pPr>
     </w:lvl>
   </w:abstractNum>
-  <w:abstractNum w:abstractNumId="4" w15:restartNumberingAfterBreak="0">
+  <w:abstractNum w:abstractNumId="5" w15:restartNumberingAfterBreak="0">
     <w:nsid w:val="2E1C1A56"/>
     <w:multiLevelType w:val="hybridMultilevel"/>
     <w:tmpl w:val="D742A910"/>
@@ -3701,7 +3778,7 @@
       </w:pPr>
     </w:lvl>
   </w:abstractNum>
-  <w:abstractNum w:abstractNumId="5" w15:restartNumberingAfterBreak="0">
+  <w:abstractNum w:abstractNumId="6" w15:restartNumberingAfterBreak="0">
     <w:nsid w:val="53FA6EE2"/>
     <w:multiLevelType w:val="hybridMultilevel"/>
     <w:tmpl w:val="F7B8F724"/>
@@ -3790,7 +3867,7 @@
       </w:pPr>
     </w:lvl>
   </w:abstractNum>
-  <w:abstractNum w:abstractNumId="6" w15:restartNumberingAfterBreak="0">
+  <w:abstractNum w:abstractNumId="7" w15:restartNumberingAfterBreak="0">
     <w:nsid w:val="69D67F57"/>
     <w:multiLevelType w:val="hybridMultilevel"/>
     <w:tmpl w:val="6D222764"/>
@@ -3879,7 +3956,7 @@
       </w:pPr>
     </w:lvl>
   </w:abstractNum>
-  <w:abstractNum w:abstractNumId="7" w15:restartNumberingAfterBreak="0">
+  <w:abstractNum w:abstractNumId="8" w15:restartNumberingAfterBreak="0">
     <w:nsid w:val="6BE343BC"/>
     <w:multiLevelType w:val="hybridMultilevel"/>
     <w:tmpl w:val="90D846CA"/>
@@ -3968,7 +4045,7 @@
       </w:pPr>
     </w:lvl>
   </w:abstractNum>
-  <w:abstractNum w:abstractNumId="8" w15:restartNumberingAfterBreak="0">
+  <w:abstractNum w:abstractNumId="9" w15:restartNumberingAfterBreak="0">
     <w:nsid w:val="74DC63FF"/>
     <w:multiLevelType w:val="hybridMultilevel"/>
     <w:tmpl w:val="B05C710E"/>
@@ -4083,13 +4160,13 @@
     </w:lvl>
   </w:abstractNum>
   <w:num w:numId="1">
-    <w:abstractNumId w:val="6"/>
+    <w:abstractNumId w:val="7"/>
   </w:num>
   <w:num w:numId="2">
-    <w:abstractNumId w:val="7"/>
+    <w:abstractNumId w:val="8"/>
   </w:num>
   <w:num w:numId="3">
-    <w:abstractNumId w:val="8"/>
+    <w:abstractNumId w:val="9"/>
   </w:num>
   <w:num w:numId="4">
     <w:abstractNumId w:val="2"/>
@@ -4098,15 +4175,18 @@
     <w:abstractNumId w:val="0"/>
   </w:num>
   <w:num w:numId="6">
-    <w:abstractNumId w:val="5"/>
+    <w:abstractNumId w:val="6"/>
   </w:num>
   <w:num w:numId="7">
-    <w:abstractNumId w:val="4"/>
+    <w:abstractNumId w:val="5"/>
   </w:num>
   <w:num w:numId="8">
     <w:abstractNumId w:val="1"/>
   </w:num>
   <w:num w:numId="9">
+    <w:abstractNumId w:val="4"/>
+  </w:num>
+  <w:num w:numId="10">
     <w:abstractNumId w:val="3"/>
   </w:num>
 </w:numbering>

</xml_diff>